<commit_message>
Aggiornato il db e il design così che le immagini hanno un id come chiave primaria; fatte tutte le servlet che sono solo azioni e non quelle che mandano a pagine vere;
</commit_message>
<xml_diff>
--- a/Design/Schema_logico.docx
+++ b/Design/Schema_logico.docx
@@ -8,9 +8,9 @@
           <w:noProof/>
         </w:rPr>
         <w:drawing>
-          <wp:inline distT="0" distB="0" distL="0" distR="0" wp14:anchorId="3F34838D" wp14:editId="07FA25CD">
-            <wp:extent cx="6115050" cy="2933700"/>
-            <wp:effectExtent l="0" t="0" r="0" b="0"/>
+          <wp:inline distT="0" distB="0" distL="0" distR="0" wp14:anchorId="3F34838D" wp14:editId="48D19704">
+            <wp:extent cx="6114532" cy="2933700"/>
+            <wp:effectExtent l="0" t="0" r="635" b="0"/>
             <wp:docPr id="1" name="Immagine 1"/>
             <wp:cNvGraphicFramePr>
               <a:graphicFrameLocks xmlns:a="http://schemas.openxmlformats.org/drawingml/2006/main" noChangeAspect="1"/>
@@ -19,7 +19,7 @@
               <a:graphicData uri="http://schemas.openxmlformats.org/drawingml/2006/picture">
                 <pic:pic xmlns:pic="http://schemas.openxmlformats.org/drawingml/2006/picture">
                   <pic:nvPicPr>
-                    <pic:cNvPr id="0" name="Picture 1"/>
+                    <pic:cNvPr id="1" name="Immagine 1"/>
                     <pic:cNvPicPr>
                       <a:picLocks noChangeAspect="1" noChangeArrowheads="1"/>
                     </pic:cNvPicPr>
@@ -32,7 +32,6 @@
                         </a:ext>
                       </a:extLst>
                     </a:blip>
-                    <a:srcRect/>
                     <a:stretch>
                       <a:fillRect/>
                     </a:stretch>
@@ -40,7 +39,7 @@
                   <pic:spPr bwMode="auto">
                     <a:xfrm>
                       <a:off x="0" y="0"/>
-                      <a:ext cx="6115050" cy="2933700"/>
+                      <a:ext cx="6114532" cy="2933700"/>
                     </a:xfrm>
                     <a:prstGeom prst="rect">
                       <a:avLst/>
@@ -114,6 +113,14 @@
       <w:r>
         <w:rPr>
           <w:u w:val="single"/>
+        </w:rPr>
+        <w:t>ID</w:t>
+      </w:r>
+      <w:r>
+        <w:t xml:space="preserve">, </w:t>
+      </w:r>
+      <w:r>
+        <w:rPr>
           <w:lang w:val="en-US"/>
         </w:rPr>
         <w:t>Path</w:t>
@@ -201,63 +208,77 @@
       <w:r>
         <w:t xml:space="preserve">, </w:t>
       </w:r>
+      <w:proofErr w:type="spellStart"/>
       <w:r>
         <w:rPr>
           <w:color w:val="FF0000"/>
           <w:u w:val="single"/>
         </w:rPr>
-        <w:t>ImagePath</w:t>
+        <w:t>Image</w:t>
       </w:r>
       <w:r>
         <w:rPr>
           <w:color w:val="FF0000"/>
           <w:u w:val="single"/>
         </w:rPr>
-        <w:t>,</w:t>
-      </w:r>
-      <w:r>
-        <w:t xml:space="preserve"> </w:t>
-      </w:r>
-      <w:r>
-        <w:rPr>
-          <w:color w:val="FF0000"/>
-        </w:rPr>
-        <w:t>User</w:t>
-      </w:r>
-      <w:r>
-        <w:rPr>
-          <w:color w:val="FF0000"/>
-        </w:rPr>
-        <w:t>,</w:t>
-      </w:r>
-      <w:r>
-        <w:t xml:space="preserve"> </w:t>
-      </w:r>
-      <w:r>
-        <w:t>Text)</w:t>
-      </w:r>
-    </w:p>
-    <w:p>
-      <w:r>
-        <w:t>CONTAINMENT(</w:t>
-      </w:r>
+        <w:t>Id</w:t>
+      </w:r>
+      <w:proofErr w:type="spellEnd"/>
       <w:r>
         <w:rPr>
           <w:color w:val="FF0000"/>
           <w:u w:val="single"/>
         </w:rPr>
-        <w:t>ImagePath</w:t>
-      </w:r>
-      <w:r>
-        <w:t xml:space="preserve">, </w:t>
-      </w:r>
+        <w:t>,</w:t>
+      </w:r>
+      <w:r>
+        <w:t xml:space="preserve"> </w:t>
+      </w:r>
+      <w:r>
+        <w:rPr>
+          <w:color w:val="FF0000"/>
+        </w:rPr>
+        <w:t>User,</w:t>
+      </w:r>
+      <w:r>
+        <w:t xml:space="preserve"> </w:t>
+      </w:r>
+      <w:r>
+        <w:t>Text)</w:t>
+      </w:r>
+    </w:p>
+    <w:p>
+      <w:r>
+        <w:t>CONTAINMENT(</w:t>
+      </w:r>
+      <w:proofErr w:type="spellStart"/>
       <w:r>
         <w:rPr>
           <w:color w:val="FF0000"/>
           <w:u w:val="single"/>
         </w:rPr>
+        <w:t>Image</w:t>
+      </w:r>
+      <w:r>
+        <w:rPr>
+          <w:color w:val="FF0000"/>
+          <w:u w:val="single"/>
+        </w:rPr>
+        <w:t>Id</w:t>
+      </w:r>
+      <w:proofErr w:type="spellEnd"/>
+      <w:r>
+        <w:t xml:space="preserve">, </w:t>
+      </w:r>
+      <w:proofErr w:type="spellStart"/>
+      <w:r>
+        <w:rPr>
+          <w:color w:val="FF0000"/>
+          <w:u w:val="single"/>
+        </w:rPr>
         <w:t>AlbumID</w:t>
       </w:r>
+      <w:proofErr w:type="spellEnd"/>
       <w:r>
         <w:t>)</w:t>
       </w:r>
@@ -342,7 +363,28 @@
           <w:noProof/>
           <w:lang w:val="en-US"/>
         </w:rPr>
-        <w:t>COMMENT.ImagePath -&gt; IMAGE.Path</w:t>
+        <w:t>COMMENT.Image</w:t>
+      </w:r>
+      <w:r>
+        <w:rPr>
+          <w:noProof/>
+          <w:lang w:val="en-US"/>
+        </w:rPr>
+        <w:t>Id</w:t>
+      </w:r>
+      <w:r>
+        <w:rPr>
+          <w:noProof/>
+          <w:lang w:val="en-US"/>
+        </w:rPr>
+        <w:t xml:space="preserve"> -&gt; IMAGE.</w:t>
+      </w:r>
+      <w:r>
+        <w:rPr>
+          <w:noProof/>
+          <w:lang w:val="en-US"/>
+        </w:rPr>
+        <w:t>ID</w:t>
       </w:r>
     </w:p>
     <w:p>
@@ -363,28 +405,23 @@
     <w:p>
       <w:proofErr w:type="spellStart"/>
       <w:r>
-        <w:t>CONTAINMENT</w:t>
-      </w:r>
-      <w:r>
-        <w:t>.ImagePath</w:t>
+        <w:t>CONTAINMENT.Image</w:t>
+      </w:r>
+      <w:r>
+        <w:t>Id</w:t>
       </w:r>
       <w:proofErr w:type="spellEnd"/>
       <w:r>
-        <w:t xml:space="preserve"> -&gt; </w:t>
-      </w:r>
+        <w:t xml:space="preserve"> -&gt; IMAGE.</w:t>
+      </w:r>
+      <w:r>
+        <w:t>ID</w:t>
+      </w:r>
+    </w:p>
+    <w:p>
       <w:proofErr w:type="spellStart"/>
       <w:r>
-        <w:t>IMAGE.Path</w:t>
-      </w:r>
-      <w:proofErr w:type="spellEnd"/>
-    </w:p>
-    <w:p>
-      <w:proofErr w:type="spellStart"/>
-      <w:r>
-        <w:t>CONTAINMENT</w:t>
-      </w:r>
-      <w:r>
-        <w:t>.AlbumID</w:t>
+        <w:t>CONTAINMENT.AlbumID</w:t>
       </w:r>
       <w:proofErr w:type="spellEnd"/>
       <w:r>

</xml_diff>